<commit_message>
Projeto final Marcela alterado casos de uso
</commit_message>
<xml_diff>
--- a/UC/UC0003_-_Painel.docx
+++ b/UC/UC0003_-_Painel.docx
@@ -1818,45 +1818,7 @@
           <w:u w:val="none"/>
           <w:vertAlign w:val="baseline"/>
         </w:rPr>
-        <w:t>(RN00</w:t>
-      </w:r>
-      <w:r>
-        <w:rPr>
-          <w:rFonts w:eastAsia="Arial" w:cs="Arial" w:ascii="Arial" w:hAnsi="Arial"/>
-          <w:b/>
-          <w:i w:val="false"/>
-          <w:caps w:val="false"/>
-          <w:smallCaps w:val="false"/>
-          <w:strike w:val="false"/>
-          <w:dstrike w:val="false"/>
-          <w:color w:val="000000"/>
-          <w:position w:val="0"/>
-          <w:sz w:val="24"/>
-          <w:sz w:val="24"/>
-          <w:szCs w:val="24"/>
-          <w:u w:val="none"/>
-          <w:vertAlign w:val="baseline"/>
-        </w:rPr>
-        <w:t>3</w:t>
-      </w:r>
-      <w:r>
-        <w:rPr>
-          <w:rFonts w:eastAsia="Arial" w:cs="Arial" w:ascii="Arial" w:hAnsi="Arial"/>
-          <w:b/>
-          <w:i w:val="false"/>
-          <w:caps w:val="false"/>
-          <w:smallCaps w:val="false"/>
-          <w:strike w:val="false"/>
-          <w:dstrike w:val="false"/>
-          <w:color w:val="000000"/>
-          <w:position w:val="0"/>
-          <w:sz w:val="24"/>
-          <w:sz w:val="24"/>
-          <w:szCs w:val="24"/>
-          <w:u w:val="none"/>
-          <w:vertAlign w:val="baseline"/>
-        </w:rPr>
-        <w:t>)</w:t>
+        <w:t>(RN003)</w:t>
       </w:r>
     </w:p>
     <w:p>
@@ -2002,45 +1964,7 @@
           <w:u w:val="none"/>
           <w:vertAlign w:val="baseline"/>
         </w:rPr>
-        <w:t>(RF00</w:t>
-      </w:r>
-      <w:r>
-        <w:rPr>
-          <w:rFonts w:eastAsia="Arial" w:cs="Arial" w:ascii="Arial" w:hAnsi="Arial"/>
-          <w:b/>
-          <w:i w:val="false"/>
-          <w:caps w:val="false"/>
-          <w:smallCaps w:val="false"/>
-          <w:strike w:val="false"/>
-          <w:dstrike w:val="false"/>
-          <w:color w:val="000000"/>
-          <w:position w:val="0"/>
-          <w:sz w:val="24"/>
-          <w:sz w:val="24"/>
-          <w:szCs w:val="24"/>
-          <w:u w:val="none"/>
-          <w:vertAlign w:val="baseline"/>
-        </w:rPr>
-        <w:t>3</w:t>
-      </w:r>
-      <w:r>
-        <w:rPr>
-          <w:rFonts w:eastAsia="Arial" w:cs="Arial" w:ascii="Arial" w:hAnsi="Arial"/>
-          <w:b/>
-          <w:i w:val="false"/>
-          <w:caps w:val="false"/>
-          <w:smallCaps w:val="false"/>
-          <w:strike w:val="false"/>
-          <w:dstrike w:val="false"/>
-          <w:color w:val="000000"/>
-          <w:position w:val="0"/>
-          <w:sz w:val="24"/>
-          <w:sz w:val="24"/>
-          <w:szCs w:val="24"/>
-          <w:u w:val="none"/>
-          <w:vertAlign w:val="baseline"/>
-        </w:rPr>
-        <w:t>).</w:t>
+        <w:t>(RF003).</w:t>
       </w:r>
     </w:p>
     <w:p>
@@ -2298,87 +2222,7 @@
           <w:u w:val="none"/>
           <w:vertAlign w:val="baseline"/>
         </w:rPr>
-        <w:t>(R</w:t>
-      </w:r>
-      <w:r>
-        <w:rPr>
-          <w:rFonts w:eastAsia="Arial" w:cs="Arial" w:ascii="Arial" w:hAnsi="Arial"/>
-          <w:b/>
-          <w:bCs/>
-          <w:i w:val="false"/>
-          <w:caps w:val="false"/>
-          <w:smallCaps w:val="false"/>
-          <w:strike w:val="false"/>
-          <w:dstrike w:val="false"/>
-          <w:color w:val="000000"/>
-          <w:position w:val="0"/>
-          <w:sz w:val="24"/>
-          <w:sz w:val="24"/>
-          <w:szCs w:val="24"/>
-          <w:u w:val="none"/>
-          <w:vertAlign w:val="baseline"/>
-        </w:rPr>
-        <w:t>I</w:t>
-      </w:r>
-      <w:r>
-        <w:rPr>
-          <w:rFonts w:eastAsia="Arial" w:cs="Arial" w:ascii="Arial" w:hAnsi="Arial"/>
-          <w:b/>
-          <w:bCs/>
-          <w:i w:val="false"/>
-          <w:caps w:val="false"/>
-          <w:smallCaps w:val="false"/>
-          <w:strike w:val="false"/>
-          <w:dstrike w:val="false"/>
-          <w:color w:val="000000"/>
-          <w:position w:val="0"/>
-          <w:sz w:val="24"/>
-          <w:sz w:val="24"/>
-          <w:szCs w:val="24"/>
-          <w:u w:val="none"/>
-          <w:vertAlign w:val="baseline"/>
-        </w:rPr>
-        <w:t>0</w:t>
-      </w:r>
-      <w:r>
-        <w:rPr>
-          <w:rFonts w:eastAsia="Arial" w:cs="Arial" w:ascii="Arial" w:hAnsi="Arial"/>
-          <w:b/>
-          <w:bCs/>
-          <w:i w:val="false"/>
-          <w:caps w:val="false"/>
-          <w:smallCaps w:val="false"/>
-          <w:strike w:val="false"/>
-          <w:dstrike w:val="false"/>
-          <w:color w:val="000000"/>
-          <w:position w:val="0"/>
-          <w:sz w:val="24"/>
-          <w:sz w:val="24"/>
-          <w:szCs w:val="24"/>
-          <w:u w:val="none"/>
-          <w:vertAlign w:val="baseline"/>
-        </w:rPr>
-        <w:t>21</w:t>
-      </w:r>
-      <w:r>
-        <w:rPr>
-          <w:rFonts w:eastAsia="Arial" w:cs="Arial" w:ascii="Arial" w:hAnsi="Arial"/>
-          <w:b/>
-          <w:bCs/>
-          <w:i w:val="false"/>
-          <w:caps w:val="false"/>
-          <w:smallCaps w:val="false"/>
-          <w:strike w:val="false"/>
-          <w:dstrike w:val="false"/>
-          <w:color w:val="000000"/>
-          <w:position w:val="0"/>
-          <w:sz w:val="24"/>
-          <w:sz w:val="24"/>
-          <w:szCs w:val="24"/>
-          <w:u w:val="none"/>
-          <w:vertAlign w:val="baseline"/>
-        </w:rPr>
-        <w:t>)</w:t>
+        <w:t>(RI021)</w:t>
       </w:r>
     </w:p>
     <w:p>
@@ -2904,26 +2748,7 @@
           <w:u w:val="none"/>
           <w:vertAlign w:val="baseline"/>
         </w:rPr>
-        <w:t>RM00</w:t>
-      </w:r>
-      <w:r>
-        <w:rPr>
-          <w:rFonts w:eastAsia="Arial" w:cs="Arial" w:ascii="Arial" w:hAnsi="Arial"/>
-          <w:b/>
-          <w:i w:val="false"/>
-          <w:caps w:val="false"/>
-          <w:smallCaps w:val="false"/>
-          <w:strike w:val="false"/>
-          <w:dstrike w:val="false"/>
-          <w:color w:val="000000"/>
-          <w:position w:val="0"/>
-          <w:sz w:val="24"/>
-          <w:sz w:val="24"/>
-          <w:szCs w:val="24"/>
-          <w:u w:val="none"/>
-          <w:vertAlign w:val="baseline"/>
-        </w:rPr>
-        <w:t>7</w:t>
+        <w:t>RM007</w:t>
       </w:r>
       <w:r>
         <w:rPr>
@@ -3197,13 +3022,40 @@
         <w:rPr>
           <w:rFonts w:ascii="Arial" w:hAnsi="Arial"/>
         </w:rPr>
-        <w:t>RN003,</w:t>
-      </w:r>
+        <w:t>RN003,RF003, RI021, RI022, RM007</w:t>
+      </w:r>
+    </w:p>
+    <w:p>
+      <w:pPr>
+        <w:pStyle w:val="LOnormal"/>
+        <w:spacing w:before="0" w:after="160"/>
+        <w:rPr>
+          <w:rFonts w:ascii="Arial" w:hAnsi="Arial" w:eastAsia="Arial" w:cs="Arial"/>
+          <w:color w:val="000000"/>
+          <w:sz w:val="24"/>
+          <w:szCs w:val="24"/>
+        </w:rPr>
+      </w:pPr>
+      <w:r>
+        <w:rPr/>
+      </w:r>
+    </w:p>
+    <w:p>
+      <w:pPr>
+        <w:pStyle w:val="LOnormal"/>
+        <w:spacing w:before="0" w:after="160"/>
+        <w:rPr>
+          <w:rFonts w:ascii="Arial" w:hAnsi="Arial" w:eastAsia="Arial" w:cs="Arial"/>
+          <w:color w:val="000000"/>
+          <w:sz w:val="24"/>
+          <w:szCs w:val="24"/>
+        </w:rPr>
+      </w:pPr>
       <w:r>
         <w:rPr>
           <w:rFonts w:ascii="Arial" w:hAnsi="Arial"/>
         </w:rPr>
-        <w:t>RF003, RI021, RI022, RM007</w:t>
+        <w:t>TESTE DE GITHUB</w:t>
       </w:r>
     </w:p>
     <w:sectPr>
@@ -3989,7 +3841,7 @@
     <w:qFormat/>
     <w:pPr>
       <w:widowControl/>
-      <w:overflowPunct w:val="true"/>
+      <w:overflowPunct w:val="false"/>
       <w:bidi w:val="0"/>
       <w:spacing w:lineRule="auto" w:line="259" w:before="0" w:after="160"/>
       <w:jc w:val="left"/>
@@ -4179,7 +4031,7 @@
     <w:qFormat/>
     <w:pPr>
       <w:widowControl/>
-      <w:overflowPunct w:val="true"/>
+      <w:overflowPunct w:val="false"/>
       <w:bidi w:val="0"/>
       <w:spacing w:lineRule="auto" w:line="259" w:before="0" w:after="160"/>
       <w:jc w:val="left"/>

</xml_diff>